<commit_message>
commit 45: made separate title page to anonymize ms
</commit_message>
<xml_diff>
--- a/MS_version_005.docx
+++ b/MS_version_005.docx
@@ -20,428 +20,6 @@
           <w:lang w:val="en-US"/>
         </w:rPr>
         <w:t>Linking modularity and conspicuous asymmetry in the insect head and mandibles.</w:t>
-      </w:r>
-    </w:p>
-    <w:p>
-      <w:pPr>
-        <w:pStyle w:val="Normal"/>
-        <w:jc w:val="both"/>
-        <w:rPr>
-          <w:lang w:val="en-US"/>
-        </w:rPr>
-      </w:pPr>
-      <w:r>
-        <w:rPr>
-          <w:lang w:val="en-US"/>
-        </w:rPr>
-      </w:r>
-    </w:p>
-    <w:p>
-      <w:pPr>
-        <w:pStyle w:val="Normal"/>
-        <w:jc w:val="both"/>
-        <w:rPr>
-          <w:b/>
-          <w:b/>
-          <w:bCs/>
-        </w:rPr>
-      </w:pPr>
-      <w:r>
-        <w:rPr>
-          <w:b/>
-          <w:bCs/>
-        </w:rPr>
-        <w:t>Running head.</w:t>
-      </w:r>
-      <w:r>
-        <w:rPr>
-          <w:lang w:val="en-US"/>
-        </w:rPr>
-        <w:t xml:space="preserve"> </w:t>
-      </w:r>
-      <w:r>
-        <w:rPr>
-          <w:lang w:val="en-US"/>
-        </w:rPr>
-        <w:t xml:space="preserve">Linking </w:t>
-      </w:r>
-      <w:r>
-        <w:rPr>
-          <w:lang w:val="en-US"/>
-        </w:rPr>
-        <w:t>m</w:t>
-      </w:r>
-      <w:r>
-        <w:rPr>
-          <w:lang w:val="en-US"/>
-        </w:rPr>
-        <w:t>odularity and conspicuous asymmetry</w:t>
-      </w:r>
-    </w:p>
-    <w:p>
-      <w:pPr>
-        <w:pStyle w:val="Normal"/>
-        <w:jc w:val="both"/>
-        <w:rPr>
-          <w:b/>
-          <w:b/>
-          <w:bCs/>
-        </w:rPr>
-      </w:pPr>
-      <w:r>
-        <w:rPr>
-          <w:b/>
-          <w:bCs/>
-        </w:rPr>
-      </w:r>
-    </w:p>
-    <w:p>
-      <w:pPr>
-        <w:pStyle w:val="Normal"/>
-        <w:jc w:val="both"/>
-        <w:rPr>
-          <w:lang w:val="en-US"/>
-        </w:rPr>
-      </w:pPr>
-      <w:r>
-        <w:rPr>
-          <w:b/>
-          <w:bCs/>
-          <w:lang w:val="en-US"/>
-        </w:rPr>
-        <w:t>Authors.</w:t>
-      </w:r>
-      <w:r>
-        <w:rPr>
-          <w:lang w:val="en-US"/>
-        </w:rPr>
-        <w:t xml:space="preserve"> Samuel Ginot</w:t>
-      </w:r>
-      <w:r>
-        <w:rPr>
-          <w:vertAlign w:val="superscript"/>
-          <w:lang w:val="en-US"/>
-        </w:rPr>
-        <w:t>1,2</w:t>
-      </w:r>
-      <w:r>
-        <w:rPr>
-          <w:lang w:val="en-US"/>
-        </w:rPr>
-        <w:t>, Simon Sommerfeld</w:t>
-      </w:r>
-      <w:r>
-        <w:rPr>
-          <w:vertAlign w:val="superscript"/>
-          <w:lang w:val="en-US"/>
-        </w:rPr>
-        <w:t>1</w:t>
-      </w:r>
-      <w:r>
-        <w:rPr>
-          <w:lang w:val="en-US"/>
-        </w:rPr>
-        <w:t>, Alexander Blanke</w:t>
-      </w:r>
-      <w:r>
-        <w:rPr>
-          <w:vertAlign w:val="superscript"/>
-          <w:lang w:val="en-US"/>
-        </w:rPr>
-        <w:t>1</w:t>
-      </w:r>
-    </w:p>
-    <w:p>
-      <w:pPr>
-        <w:pStyle w:val="Normal"/>
-        <w:jc w:val="both"/>
-        <w:rPr>
-          <w:lang w:val="de-DE"/>
-        </w:rPr>
-      </w:pPr>
-      <w:r>
-        <w:rPr>
-          <w:vertAlign w:val="superscript"/>
-          <w:lang w:val="de-DE"/>
-        </w:rPr>
-        <w:t>1</w:t>
-      </w:r>
-      <w:r>
-        <w:rPr>
-          <w:lang w:val="de-DE"/>
-        </w:rPr>
-        <w:t>Bonner Institut für Organismische Biologie, Universität Bonn, Germany.</w:t>
-      </w:r>
-    </w:p>
-    <w:p>
-      <w:pPr>
-        <w:pStyle w:val="Normal"/>
-        <w:jc w:val="both"/>
-        <w:rPr>
-          <w:lang w:val="en-US"/>
-        </w:rPr>
-      </w:pPr>
-      <w:r>
-        <w:rPr>
-          <w:vertAlign w:val="superscript"/>
-        </w:rPr>
-        <w:t>2</w:t>
-      </w:r>
-      <w:r>
-        <w:rPr/>
-        <w:t xml:space="preserve">Corresponding author. </w:t>
-      </w:r>
-    </w:p>
-    <w:p>
-      <w:pPr>
-        <w:pStyle w:val="Normal"/>
-        <w:jc w:val="both"/>
-        <w:rPr>
-          <w:lang w:val="en-US"/>
-        </w:rPr>
-      </w:pPr>
-      <w:r>
-        <w:rPr/>
-        <w:t xml:space="preserve">Email: ginotsam@gmail.com. </w:t>
-      </w:r>
-    </w:p>
-    <w:p>
-      <w:pPr>
-        <w:pStyle w:val="Normal"/>
-        <w:jc w:val="both"/>
-        <w:rPr>
-          <w:lang w:val="de-DE"/>
-        </w:rPr>
-      </w:pPr>
-      <w:r>
-        <w:rPr>
-          <w:lang w:val="de-DE"/>
-        </w:rPr>
-        <w:t xml:space="preserve">Mailing adress: </w:t>
-      </w:r>
-      <w:r>
-        <w:rPr>
-          <w:rStyle w:val="Accentuationforte"/>
-          <w:b w:val="false"/>
-          <w:bCs w:val="false"/>
-          <w:lang w:val="de-DE"/>
-        </w:rPr>
-        <w:t>An der Immenburg 1, 53121 Bonn, Germany.</w:t>
-      </w:r>
-    </w:p>
-    <w:p>
-      <w:pPr>
-        <w:pStyle w:val="Normal"/>
-        <w:jc w:val="both"/>
-        <w:rPr>
-          <w:lang w:val="de-DE"/>
-        </w:rPr>
-      </w:pPr>
-      <w:r>
-        <w:rPr>
-          <w:lang w:val="de-DE"/>
-        </w:rPr>
-      </w:r>
-    </w:p>
-    <w:p>
-      <w:pPr>
-        <w:pStyle w:val="Normal"/>
-        <w:jc w:val="both"/>
-        <w:rPr>
-          <w:lang w:val="en-US"/>
-        </w:rPr>
-      </w:pPr>
-      <w:r>
-        <w:rPr>
-          <w:rStyle w:val="Accentuationforte"/>
-        </w:rPr>
-        <w:t>Author contributions.</w:t>
-      </w:r>
-      <w:r>
-        <w:rPr>
-          <w:rStyle w:val="Accentuationforte"/>
-          <w:b w:val="false"/>
-          <w:bCs w:val="false"/>
-        </w:rPr>
-        <w:t xml:space="preserve"> SG: Design, data acquisition, first draft, review and proofing. SS: data acquisition. AB: Funding, acquisition of materials, design, review and proofing.</w:t>
-      </w:r>
-    </w:p>
-    <w:p>
-      <w:pPr>
-        <w:pStyle w:val="Normal"/>
-        <w:jc w:val="both"/>
-        <w:rPr>
-          <w:lang w:val="en-US"/>
-        </w:rPr>
-      </w:pPr>
-      <w:r>
-        <w:rPr>
-          <w:lang w:val="en-US"/>
-        </w:rPr>
-      </w:r>
-    </w:p>
-    <w:p>
-      <w:pPr>
-        <w:pStyle w:val="Normal"/>
-        <w:jc w:val="both"/>
-        <w:rPr>
-          <w:lang w:val="en-US"/>
-        </w:rPr>
-      </w:pPr>
-      <w:r>
-        <w:rPr>
-          <w:rStyle w:val="Accentuationforte"/>
-        </w:rPr>
-        <w:t>Acknowledgements.</w:t>
-      </w:r>
-      <w:r>
-        <w:rPr>
-          <w:rStyle w:val="Accentuationforte"/>
-          <w:b w:val="false"/>
-          <w:bCs w:val="false"/>
-        </w:rPr>
-        <w:t xml:space="preserve"> We thank the current and former members of our institute especially C. Edel, P. Rühr, M. Relota, and C. Wallnisch for technical and methodological support and discussions.</w:t>
-      </w:r>
-    </w:p>
-    <w:p>
-      <w:pPr>
-        <w:pStyle w:val="Normal"/>
-        <w:jc w:val="both"/>
-        <w:rPr>
-          <w:lang w:val="en-US"/>
-        </w:rPr>
-      </w:pPr>
-      <w:r>
-        <w:rPr>
-          <w:lang w:val="en-US"/>
-        </w:rPr>
-      </w:r>
-    </w:p>
-    <w:p>
-      <w:pPr>
-        <w:pStyle w:val="Normal"/>
-        <w:jc w:val="both"/>
-        <w:rPr>
-          <w:lang w:val="en-US"/>
-        </w:rPr>
-      </w:pPr>
-      <w:r>
-        <w:rPr>
-          <w:rStyle w:val="Accentuationforte"/>
-        </w:rPr>
-        <w:t>Funding.</w:t>
-      </w:r>
-      <w:r>
-        <w:rPr>
-          <w:rStyle w:val="Accentuationforte"/>
-          <w:b w:val="false"/>
-          <w:bCs w:val="false"/>
-        </w:rPr>
-        <w:t xml:space="preserve"> </w:t>
-      </w:r>
-      <w:r>
-        <w:rPr/>
-        <w:t>This work received support from the European Research Council under grant agreement no. 754290 and the German Research Foundation under grant agreement number BL 1355/4-1 awarded to AB</w:t>
-      </w:r>
-    </w:p>
-    <w:p>
-      <w:pPr>
-        <w:pStyle w:val="Normal"/>
-        <w:jc w:val="both"/>
-        <w:rPr>
-          <w:lang w:val="en-US"/>
-        </w:rPr>
-      </w:pPr>
-      <w:r>
-        <w:rPr>
-          <w:lang w:val="en-US"/>
-        </w:rPr>
-      </w:r>
-    </w:p>
-    <w:p>
-      <w:pPr>
-        <w:pStyle w:val="Normal"/>
-        <w:jc w:val="both"/>
-        <w:rPr>
-          <w:b/>
-          <w:b/>
-          <w:bCs/>
-        </w:rPr>
-      </w:pPr>
-      <w:r>
-        <w:rPr>
-          <w:b/>
-          <w:bCs/>
-        </w:rPr>
-        <w:t>Conflict of interest.</w:t>
-      </w:r>
-      <w:r>
-        <w:rPr>
-          <w:rStyle w:val="Accentuationforte"/>
-          <w:b w:val="false"/>
-          <w:bCs w:val="false"/>
-        </w:rPr>
-        <w:t xml:space="preserve"> The authors declare no conflict of interest.</w:t>
-      </w:r>
-    </w:p>
-    <w:p>
-      <w:pPr>
-        <w:pStyle w:val="Normal"/>
-        <w:jc w:val="both"/>
-        <w:rPr>
-          <w:rStyle w:val="Accentuationforte"/>
-          <w:b w:val="false"/>
-          <w:b w:val="false"/>
-          <w:bCs w:val="false"/>
-        </w:rPr>
-      </w:pPr>
-      <w:r>
-        <w:rPr>
-          <w:b w:val="false"/>
-          <w:bCs w:val="false"/>
-        </w:rPr>
-      </w:r>
-    </w:p>
-    <w:p>
-      <w:pPr>
-        <w:pStyle w:val="Normal"/>
-        <w:jc w:val="both"/>
-        <w:rPr>
-          <w:b/>
-          <w:b/>
-          <w:bCs/>
-        </w:rPr>
-      </w:pPr>
-      <w:r>
-        <w:rPr>
-          <w:rStyle w:val="Accentuationforte"/>
-        </w:rPr>
-        <w:t>Data availability.</w:t>
-      </w:r>
-      <w:r>
-        <w:rPr>
-          <w:rStyle w:val="Accentuationforte"/>
-          <w:b w:val="false"/>
-          <w:bCs w:val="false"/>
-        </w:rPr>
-        <w:t xml:space="preserve"> Landmark data is available as TPS files, as well as other raw data and R code on Github, at https://github.com/sginot/asym-real. Original 3D reconstructions of grasshopper heads are available on demand from the corresponding author, or at the Bonn Net repository.</w:t>
-      </w:r>
-    </w:p>
-    <w:p>
-      <w:pPr>
-        <w:pStyle w:val="Normal"/>
-        <w:jc w:val="both"/>
-        <w:rPr>
-          <w:lang w:val="en-US"/>
-        </w:rPr>
-      </w:pPr>
-      <w:r>
-        <w:rPr>
-          <w:lang w:val="en-US"/>
-        </w:rPr>
-      </w:r>
-      <w:r>
-        <w:br w:type="page"/>
       </w:r>
     </w:p>
     <w:p>
@@ -3224,8 +2802,8 @@
         <w:gridCol w:w="1143"/>
         <w:gridCol w:w="1184"/>
         <w:gridCol w:w="1138"/>
-        <w:gridCol w:w="1413"/>
-        <w:gridCol w:w="1200"/>
+        <w:gridCol w:w="1414"/>
+        <w:gridCol w:w="1199"/>
         <w:gridCol w:w="1062"/>
       </w:tblGrid>
       <w:tr>
@@ -3333,7 +2911,7 @@
         </w:tc>
         <w:tc>
           <w:tcPr>
-            <w:tcW w:w="1413" w:type="dxa"/>
+            <w:tcW w:w="1414" w:type="dxa"/>
             <w:tcBorders/>
             <w:vAlign w:val="center"/>
           </w:tcPr>
@@ -3353,7 +2931,7 @@
         </w:tc>
         <w:tc>
           <w:tcPr>
-            <w:tcW w:w="1200" w:type="dxa"/>
+            <w:tcW w:w="1199" w:type="dxa"/>
             <w:tcBorders/>
             <w:vAlign w:val="center"/>
           </w:tcPr>
@@ -3498,7 +3076,7 @@
         </w:tc>
         <w:tc>
           <w:tcPr>
-            <w:tcW w:w="1413" w:type="dxa"/>
+            <w:tcW w:w="1414" w:type="dxa"/>
             <w:tcBorders/>
             <w:vAlign w:val="center"/>
           </w:tcPr>
@@ -3518,7 +3096,7 @@
         </w:tc>
         <w:tc>
           <w:tcPr>
-            <w:tcW w:w="1200" w:type="dxa"/>
+            <w:tcW w:w="1199" w:type="dxa"/>
             <w:tcBorders/>
             <w:vAlign w:val="center"/>
           </w:tcPr>
@@ -3663,7 +3241,7 @@
         </w:tc>
         <w:tc>
           <w:tcPr>
-            <w:tcW w:w="1413" w:type="dxa"/>
+            <w:tcW w:w="1414" w:type="dxa"/>
             <w:tcBorders/>
             <w:vAlign w:val="center"/>
           </w:tcPr>
@@ -3683,7 +3261,7 @@
         </w:tc>
         <w:tc>
           <w:tcPr>
-            <w:tcW w:w="1200" w:type="dxa"/>
+            <w:tcW w:w="1199" w:type="dxa"/>
             <w:tcBorders/>
             <w:vAlign w:val="center"/>
           </w:tcPr>
@@ -3828,7 +3406,7 @@
         </w:tc>
         <w:tc>
           <w:tcPr>
-            <w:tcW w:w="1413" w:type="dxa"/>
+            <w:tcW w:w="1414" w:type="dxa"/>
             <w:tcBorders/>
             <w:vAlign w:val="center"/>
           </w:tcPr>
@@ -3848,7 +3426,7 @@
         </w:tc>
         <w:tc>
           <w:tcPr>
-            <w:tcW w:w="1200" w:type="dxa"/>
+            <w:tcW w:w="1199" w:type="dxa"/>
             <w:tcBorders/>
             <w:vAlign w:val="center"/>
           </w:tcPr>
@@ -3993,7 +3571,7 @@
         </w:tc>
         <w:tc>
           <w:tcPr>
-            <w:tcW w:w="1413" w:type="dxa"/>
+            <w:tcW w:w="1414" w:type="dxa"/>
             <w:tcBorders/>
             <w:vAlign w:val="center"/>
           </w:tcPr>
@@ -4012,7 +3590,7 @@
         </w:tc>
         <w:tc>
           <w:tcPr>
-            <w:tcW w:w="1200" w:type="dxa"/>
+            <w:tcW w:w="1199" w:type="dxa"/>
             <w:tcBorders/>
             <w:vAlign w:val="center"/>
           </w:tcPr>
@@ -4153,7 +3731,7 @@
         </w:tc>
         <w:tc>
           <w:tcPr>
-            <w:tcW w:w="1413" w:type="dxa"/>
+            <w:tcW w:w="1414" w:type="dxa"/>
             <w:tcBorders/>
             <w:vAlign w:val="center"/>
           </w:tcPr>
@@ -4172,7 +3750,7 @@
         </w:tc>
         <w:tc>
           <w:tcPr>
-            <w:tcW w:w="1200" w:type="dxa"/>
+            <w:tcW w:w="1199" w:type="dxa"/>
             <w:tcBorders/>
             <w:vAlign w:val="center"/>
           </w:tcPr>
@@ -4281,8 +3859,8 @@
         <w:gridCol w:w="905"/>
         <w:gridCol w:w="967"/>
         <w:gridCol w:w="1138"/>
-        <w:gridCol w:w="1418"/>
-        <w:gridCol w:w="735"/>
+        <w:gridCol w:w="1419"/>
+        <w:gridCol w:w="734"/>
         <w:gridCol w:w="629"/>
         <w:gridCol w:w="1482"/>
       </w:tblGrid>
@@ -4478,7 +4056,7 @@
         </w:tc>
         <w:tc>
           <w:tcPr>
-            <w:tcW w:w="1418" w:type="dxa"/>
+            <w:tcW w:w="1419" w:type="dxa"/>
             <w:tcBorders/>
             <w:vAlign w:val="center"/>
           </w:tcPr>
@@ -4504,7 +4082,7 @@
         </w:tc>
         <w:tc>
           <w:tcPr>
-            <w:tcW w:w="735" w:type="dxa"/>
+            <w:tcW w:w="734" w:type="dxa"/>
             <w:tcBorders/>
             <w:vAlign w:val="center"/>
           </w:tcPr>
@@ -4716,7 +4294,7 @@
         </w:tc>
         <w:tc>
           <w:tcPr>
-            <w:tcW w:w="1418" w:type="dxa"/>
+            <w:tcW w:w="1419" w:type="dxa"/>
             <w:tcBorders/>
             <w:vAlign w:val="center"/>
           </w:tcPr>
@@ -4742,7 +4320,7 @@
         </w:tc>
         <w:tc>
           <w:tcPr>
-            <w:tcW w:w="735" w:type="dxa"/>
+            <w:tcW w:w="734" w:type="dxa"/>
             <w:tcBorders/>
             <w:vAlign w:val="center"/>
           </w:tcPr>
@@ -5013,7 +4591,7 @@
         </w:tc>
         <w:tc>
           <w:tcPr>
-            <w:tcW w:w="1418" w:type="dxa"/>
+            <w:tcW w:w="1419" w:type="dxa"/>
             <w:tcBorders/>
             <w:vAlign w:val="center"/>
           </w:tcPr>
@@ -5039,7 +4617,7 @@
         </w:tc>
         <w:tc>
           <w:tcPr>
-            <w:tcW w:w="735" w:type="dxa"/>
+            <w:tcW w:w="734" w:type="dxa"/>
             <w:tcBorders/>
             <w:vAlign w:val="center"/>
           </w:tcPr>
@@ -5252,7 +4830,7 @@
         </w:tc>
         <w:tc>
           <w:tcPr>
-            <w:tcW w:w="1418" w:type="dxa"/>
+            <w:tcW w:w="1419" w:type="dxa"/>
             <w:tcBorders/>
             <w:vAlign w:val="center"/>
           </w:tcPr>
@@ -5278,7 +4856,7 @@
         </w:tc>
         <w:tc>
           <w:tcPr>
-            <w:tcW w:w="735" w:type="dxa"/>
+            <w:tcW w:w="734" w:type="dxa"/>
             <w:tcBorders/>
             <w:vAlign w:val="center"/>
           </w:tcPr>
@@ -5491,7 +5069,7 @@
         </w:tc>
         <w:tc>
           <w:tcPr>
-            <w:tcW w:w="1418" w:type="dxa"/>
+            <w:tcW w:w="1419" w:type="dxa"/>
             <w:tcBorders/>
             <w:vAlign w:val="center"/>
           </w:tcPr>
@@ -5517,7 +5095,7 @@
         </w:tc>
         <w:tc>
           <w:tcPr>
-            <w:tcW w:w="735" w:type="dxa"/>
+            <w:tcW w:w="734" w:type="dxa"/>
             <w:tcBorders/>
             <w:vAlign w:val="center"/>
           </w:tcPr>
@@ -5730,7 +5308,7 @@
         </w:tc>
         <w:tc>
           <w:tcPr>
-            <w:tcW w:w="1418" w:type="dxa"/>
+            <w:tcW w:w="1419" w:type="dxa"/>
             <w:tcBorders/>
             <w:vAlign w:val="center"/>
           </w:tcPr>
@@ -5756,7 +5334,7 @@
         </w:tc>
         <w:tc>
           <w:tcPr>
-            <w:tcW w:w="735" w:type="dxa"/>
+            <w:tcW w:w="734" w:type="dxa"/>
             <w:tcBorders/>
             <w:vAlign w:val="center"/>
           </w:tcPr>
@@ -5969,7 +5547,7 @@
         </w:tc>
         <w:tc>
           <w:tcPr>
-            <w:tcW w:w="1418" w:type="dxa"/>
+            <w:tcW w:w="1419" w:type="dxa"/>
             <w:tcBorders/>
             <w:vAlign w:val="center"/>
           </w:tcPr>
@@ -5995,7 +5573,7 @@
         </w:tc>
         <w:tc>
           <w:tcPr>
-            <w:tcW w:w="735" w:type="dxa"/>
+            <w:tcW w:w="734" w:type="dxa"/>
             <w:tcBorders/>
             <w:vAlign w:val="center"/>
           </w:tcPr>
@@ -6208,7 +5786,7 @@
         </w:tc>
         <w:tc>
           <w:tcPr>
-            <w:tcW w:w="1418" w:type="dxa"/>
+            <w:tcW w:w="1419" w:type="dxa"/>
             <w:tcBorders/>
             <w:vAlign w:val="center"/>
           </w:tcPr>
@@ -6234,7 +5812,7 @@
         </w:tc>
         <w:tc>
           <w:tcPr>
-            <w:tcW w:w="735" w:type="dxa"/>
+            <w:tcW w:w="734" w:type="dxa"/>
             <w:tcBorders/>
             <w:vAlign w:val="center"/>
           </w:tcPr>
@@ -6447,7 +6025,7 @@
         </w:tc>
         <w:tc>
           <w:tcPr>
-            <w:tcW w:w="1418" w:type="dxa"/>
+            <w:tcW w:w="1419" w:type="dxa"/>
             <w:tcBorders/>
             <w:vAlign w:val="center"/>
           </w:tcPr>
@@ -6473,7 +6051,7 @@
         </w:tc>
         <w:tc>
           <w:tcPr>
-            <w:tcW w:w="735" w:type="dxa"/>
+            <w:tcW w:w="734" w:type="dxa"/>
             <w:tcBorders/>
             <w:vAlign w:val="center"/>
           </w:tcPr>
@@ -6686,7 +6264,7 @@
         </w:tc>
         <w:tc>
           <w:tcPr>
-            <w:tcW w:w="1418" w:type="dxa"/>
+            <w:tcW w:w="1419" w:type="dxa"/>
             <w:tcBorders/>
             <w:vAlign w:val="center"/>
           </w:tcPr>
@@ -6712,7 +6290,7 @@
         </w:tc>
         <w:tc>
           <w:tcPr>
-            <w:tcW w:w="735" w:type="dxa"/>
+            <w:tcW w:w="734" w:type="dxa"/>
             <w:tcBorders/>
             <w:vAlign w:val="center"/>
           </w:tcPr>
@@ -6983,7 +6561,7 @@
         </w:tc>
         <w:tc>
           <w:tcPr>
-            <w:tcW w:w="1418" w:type="dxa"/>
+            <w:tcW w:w="1419" w:type="dxa"/>
             <w:tcBorders/>
             <w:vAlign w:val="center"/>
           </w:tcPr>
@@ -7009,7 +6587,7 @@
         </w:tc>
         <w:tc>
           <w:tcPr>
-            <w:tcW w:w="735" w:type="dxa"/>
+            <w:tcW w:w="734" w:type="dxa"/>
             <w:tcBorders/>
             <w:vAlign w:val="center"/>
           </w:tcPr>
@@ -7222,7 +6800,7 @@
         </w:tc>
         <w:tc>
           <w:tcPr>
-            <w:tcW w:w="1418" w:type="dxa"/>
+            <w:tcW w:w="1419" w:type="dxa"/>
             <w:tcBorders/>
             <w:vAlign w:val="center"/>
           </w:tcPr>
@@ -7248,7 +6826,7 @@
         </w:tc>
         <w:tc>
           <w:tcPr>
-            <w:tcW w:w="735" w:type="dxa"/>
+            <w:tcW w:w="734" w:type="dxa"/>
             <w:tcBorders/>
             <w:vAlign w:val="center"/>
           </w:tcPr>
@@ -7461,7 +7039,7 @@
         </w:tc>
         <w:tc>
           <w:tcPr>
-            <w:tcW w:w="1418" w:type="dxa"/>
+            <w:tcW w:w="1419" w:type="dxa"/>
             <w:tcBorders/>
             <w:vAlign w:val="center"/>
           </w:tcPr>
@@ -7487,7 +7065,7 @@
         </w:tc>
         <w:tc>
           <w:tcPr>
-            <w:tcW w:w="735" w:type="dxa"/>
+            <w:tcW w:w="734" w:type="dxa"/>
             <w:tcBorders/>
             <w:vAlign w:val="center"/>
           </w:tcPr>
@@ -7700,7 +7278,7 @@
         </w:tc>
         <w:tc>
           <w:tcPr>
-            <w:tcW w:w="1418" w:type="dxa"/>
+            <w:tcW w:w="1419" w:type="dxa"/>
             <w:tcBorders/>
             <w:vAlign w:val="center"/>
           </w:tcPr>
@@ -7726,7 +7304,7 @@
         </w:tc>
         <w:tc>
           <w:tcPr>
-            <w:tcW w:w="735" w:type="dxa"/>
+            <w:tcW w:w="734" w:type="dxa"/>
             <w:tcBorders/>
             <w:vAlign w:val="center"/>
           </w:tcPr>
@@ -7939,7 +7517,7 @@
         </w:tc>
         <w:tc>
           <w:tcPr>
-            <w:tcW w:w="1418" w:type="dxa"/>
+            <w:tcW w:w="1419" w:type="dxa"/>
             <w:tcBorders/>
             <w:vAlign w:val="center"/>
           </w:tcPr>
@@ -7965,7 +7543,7 @@
         </w:tc>
         <w:tc>
           <w:tcPr>
-            <w:tcW w:w="735" w:type="dxa"/>
+            <w:tcW w:w="734" w:type="dxa"/>
             <w:tcBorders/>
             <w:vAlign w:val="center"/>
           </w:tcPr>
@@ -8178,7 +7756,7 @@
         </w:tc>
         <w:tc>
           <w:tcPr>
-            <w:tcW w:w="1418" w:type="dxa"/>
+            <w:tcW w:w="1419" w:type="dxa"/>
             <w:tcBorders/>
             <w:vAlign w:val="center"/>
           </w:tcPr>
@@ -8204,7 +7782,7 @@
         </w:tc>
         <w:tc>
           <w:tcPr>
-            <w:tcW w:w="735" w:type="dxa"/>
+            <w:tcW w:w="734" w:type="dxa"/>
             <w:tcBorders/>
             <w:vAlign w:val="center"/>
           </w:tcPr>
@@ -8417,7 +7995,7 @@
         </w:tc>
         <w:tc>
           <w:tcPr>
-            <w:tcW w:w="1418" w:type="dxa"/>
+            <w:tcW w:w="1419" w:type="dxa"/>
             <w:tcBorders/>
             <w:vAlign w:val="center"/>
           </w:tcPr>
@@ -8443,7 +8021,7 @@
         </w:tc>
         <w:tc>
           <w:tcPr>
-            <w:tcW w:w="735" w:type="dxa"/>
+            <w:tcW w:w="734" w:type="dxa"/>
             <w:tcBorders/>
             <w:vAlign w:val="center"/>
           </w:tcPr>
@@ -8656,7 +8234,7 @@
         </w:tc>
         <w:tc>
           <w:tcPr>
-            <w:tcW w:w="1418" w:type="dxa"/>
+            <w:tcW w:w="1419" w:type="dxa"/>
             <w:tcBorders/>
             <w:vAlign w:val="center"/>
           </w:tcPr>
@@ -8682,7 +8260,7 @@
         </w:tc>
         <w:tc>
           <w:tcPr>
-            <w:tcW w:w="735" w:type="dxa"/>
+            <w:tcW w:w="734" w:type="dxa"/>
             <w:tcBorders/>
             <w:vAlign w:val="center"/>
           </w:tcPr>

</xml_diff>

<commit_message>
commit 46: author name hints
</commit_message>
<xml_diff>
--- a/MS_version_005.docx
+++ b/MS_version_005.docx
@@ -2189,18 +2189,7 @@
           <w:rFonts w:cs="Calibri"/>
           <w:lang w:val="en-US"/>
         </w:rPr>
-        <w:t>The modularity observed between the ventral and dorsal halves of the head may seem at first glance surprising, considering the head capsule is a rather continuous cuticular ensemble, in which junctions between segments are not visible anymore. The fact that DA is observed in the ventral half, and not in the dorsal half (hypothesis (iv) in the introduction, Fig. 3) may give us a hint. Indeed, asymmetrical mechanical loads from feeding may explain why structures in the ventral half of the head show large DA compared to the dorsal half. This functional linkage, related to the spatial proximity and anatomical articulation of mandibles of the ventral half of the head, could participate in the higher correlation between the ventral half of the head and the mandibles, compared with the correlation between the ventral and dorsal half of the head (Fig. 6D). It should also be mentioned that the very strong and asymmetric closer muscles of the mandibles in fact originate from the internal side of the dorsal part of the head (Weihmann &amp; Wipfler, 2019)</w:t>
-      </w:r>
-      <w:r>
-        <w:rPr/>
-        <w:t xml:space="preserve"> (Ginot &amp; Blanke under review)</w:t>
-      </w:r>
-      <w:r>
-        <w:rPr>
-          <w:rFonts w:cs="Calibri"/>
-          <w:lang w:val="en-US"/>
-        </w:rPr>
-        <w:t>. The limited DA observed in this dorsal region may therefore be explained by selection for maintenance of symmetry, related to the maintenance of optimal sensory performance, which could be achieved by reinforcements of the cuticle, as observed for example around the eyes with the circumoccular ridge as a reinforcing structure. Such selective constraint may not be as strong in the ventral half of the head, which does not have large sensory organs as on the dorsal head capsule.</w:t>
+        <w:t>The modularity observed between the ventral and dorsal halves of the head may seem at first glance surprising, considering the head capsule is a rather continuous cuticular ensemble, in which junctions between segments are not visible anymore. The fact that DA is observed in the ventral half, and not in the dorsal half (hypothesis (iv) in the introduction, Fig. 3) may give us a hint. Indeed, asymmetrical mechanical loads from feeding may explain why structures in the ventral half of the head show large DA compared to the dorsal half. This functional linkage, related to the spatial proximity and anatomical articulation of mandibles of the ventral half of the head, could participate in the higher correlation between the ventral half of the head and the mandibles, compared with the correlation between the ventral and dorsal half of the head (Fig. 6D). It should also be mentioned that the very strong and asymmetric closer muscles of the mandibles in fact originate from the internal side of the dorsal part of the head (Weihmann &amp; Wipfler, 2019). The limited DA observed in this dorsal region may therefore be explained by selection for maintenance of symmetry, related to the maintenance of optimal sensory performance, which could be achieved by reinforcements of the cuticle, as observed for example around the eyes with the circumoccular ridge as a reinforcing structure. Such selective constraint may not be as strong in the ventral half of the head, which does not have large sensory organs as on the dorsal head capsule.</w:t>
       </w:r>
     </w:p>
     <w:p>
@@ -3859,8 +3848,8 @@
         <w:gridCol w:w="905"/>
         <w:gridCol w:w="967"/>
         <w:gridCol w:w="1138"/>
-        <w:gridCol w:w="1419"/>
-        <w:gridCol w:w="734"/>
+        <w:gridCol w:w="1420"/>
+        <w:gridCol w:w="733"/>
         <w:gridCol w:w="629"/>
         <w:gridCol w:w="1482"/>
       </w:tblGrid>
@@ -4056,7 +4045,7 @@
         </w:tc>
         <w:tc>
           <w:tcPr>
-            <w:tcW w:w="1419" w:type="dxa"/>
+            <w:tcW w:w="1420" w:type="dxa"/>
             <w:tcBorders/>
             <w:vAlign w:val="center"/>
           </w:tcPr>
@@ -4082,7 +4071,7 @@
         </w:tc>
         <w:tc>
           <w:tcPr>
-            <w:tcW w:w="734" w:type="dxa"/>
+            <w:tcW w:w="733" w:type="dxa"/>
             <w:tcBorders/>
             <w:vAlign w:val="center"/>
           </w:tcPr>
@@ -4294,7 +4283,7 @@
         </w:tc>
         <w:tc>
           <w:tcPr>
-            <w:tcW w:w="1419" w:type="dxa"/>
+            <w:tcW w:w="1420" w:type="dxa"/>
             <w:tcBorders/>
             <w:vAlign w:val="center"/>
           </w:tcPr>
@@ -4320,7 +4309,7 @@
         </w:tc>
         <w:tc>
           <w:tcPr>
-            <w:tcW w:w="734" w:type="dxa"/>
+            <w:tcW w:w="733" w:type="dxa"/>
             <w:tcBorders/>
             <w:vAlign w:val="center"/>
           </w:tcPr>
@@ -4591,7 +4580,7 @@
         </w:tc>
         <w:tc>
           <w:tcPr>
-            <w:tcW w:w="1419" w:type="dxa"/>
+            <w:tcW w:w="1420" w:type="dxa"/>
             <w:tcBorders/>
             <w:vAlign w:val="center"/>
           </w:tcPr>
@@ -4617,7 +4606,7 @@
         </w:tc>
         <w:tc>
           <w:tcPr>
-            <w:tcW w:w="734" w:type="dxa"/>
+            <w:tcW w:w="733" w:type="dxa"/>
             <w:tcBorders/>
             <w:vAlign w:val="center"/>
           </w:tcPr>
@@ -4830,7 +4819,7 @@
         </w:tc>
         <w:tc>
           <w:tcPr>
-            <w:tcW w:w="1419" w:type="dxa"/>
+            <w:tcW w:w="1420" w:type="dxa"/>
             <w:tcBorders/>
             <w:vAlign w:val="center"/>
           </w:tcPr>
@@ -4856,7 +4845,7 @@
         </w:tc>
         <w:tc>
           <w:tcPr>
-            <w:tcW w:w="734" w:type="dxa"/>
+            <w:tcW w:w="733" w:type="dxa"/>
             <w:tcBorders/>
             <w:vAlign w:val="center"/>
           </w:tcPr>
@@ -5069,7 +5058,7 @@
         </w:tc>
         <w:tc>
           <w:tcPr>
-            <w:tcW w:w="1419" w:type="dxa"/>
+            <w:tcW w:w="1420" w:type="dxa"/>
             <w:tcBorders/>
             <w:vAlign w:val="center"/>
           </w:tcPr>
@@ -5095,7 +5084,7 @@
         </w:tc>
         <w:tc>
           <w:tcPr>
-            <w:tcW w:w="734" w:type="dxa"/>
+            <w:tcW w:w="733" w:type="dxa"/>
             <w:tcBorders/>
             <w:vAlign w:val="center"/>
           </w:tcPr>
@@ -5308,7 +5297,7 @@
         </w:tc>
         <w:tc>
           <w:tcPr>
-            <w:tcW w:w="1419" w:type="dxa"/>
+            <w:tcW w:w="1420" w:type="dxa"/>
             <w:tcBorders/>
             <w:vAlign w:val="center"/>
           </w:tcPr>
@@ -5334,7 +5323,7 @@
         </w:tc>
         <w:tc>
           <w:tcPr>
-            <w:tcW w:w="734" w:type="dxa"/>
+            <w:tcW w:w="733" w:type="dxa"/>
             <w:tcBorders/>
             <w:vAlign w:val="center"/>
           </w:tcPr>
@@ -5547,7 +5536,7 @@
         </w:tc>
         <w:tc>
           <w:tcPr>
-            <w:tcW w:w="1419" w:type="dxa"/>
+            <w:tcW w:w="1420" w:type="dxa"/>
             <w:tcBorders/>
             <w:vAlign w:val="center"/>
           </w:tcPr>
@@ -5573,7 +5562,7 @@
         </w:tc>
         <w:tc>
           <w:tcPr>
-            <w:tcW w:w="734" w:type="dxa"/>
+            <w:tcW w:w="733" w:type="dxa"/>
             <w:tcBorders/>
             <w:vAlign w:val="center"/>
           </w:tcPr>
@@ -5786,7 +5775,7 @@
         </w:tc>
         <w:tc>
           <w:tcPr>
-            <w:tcW w:w="1419" w:type="dxa"/>
+            <w:tcW w:w="1420" w:type="dxa"/>
             <w:tcBorders/>
             <w:vAlign w:val="center"/>
           </w:tcPr>
@@ -5812,7 +5801,7 @@
         </w:tc>
         <w:tc>
           <w:tcPr>
-            <w:tcW w:w="734" w:type="dxa"/>
+            <w:tcW w:w="733" w:type="dxa"/>
             <w:tcBorders/>
             <w:vAlign w:val="center"/>
           </w:tcPr>
@@ -6025,7 +6014,7 @@
         </w:tc>
         <w:tc>
           <w:tcPr>
-            <w:tcW w:w="1419" w:type="dxa"/>
+            <w:tcW w:w="1420" w:type="dxa"/>
             <w:tcBorders/>
             <w:vAlign w:val="center"/>
           </w:tcPr>
@@ -6051,7 +6040,7 @@
         </w:tc>
         <w:tc>
           <w:tcPr>
-            <w:tcW w:w="734" w:type="dxa"/>
+            <w:tcW w:w="733" w:type="dxa"/>
             <w:tcBorders/>
             <w:vAlign w:val="center"/>
           </w:tcPr>
@@ -6264,7 +6253,7 @@
         </w:tc>
         <w:tc>
           <w:tcPr>
-            <w:tcW w:w="1419" w:type="dxa"/>
+            <w:tcW w:w="1420" w:type="dxa"/>
             <w:tcBorders/>
             <w:vAlign w:val="center"/>
           </w:tcPr>
@@ -6290,7 +6279,7 @@
         </w:tc>
         <w:tc>
           <w:tcPr>
-            <w:tcW w:w="734" w:type="dxa"/>
+            <w:tcW w:w="733" w:type="dxa"/>
             <w:tcBorders/>
             <w:vAlign w:val="center"/>
           </w:tcPr>
@@ -6561,7 +6550,7 @@
         </w:tc>
         <w:tc>
           <w:tcPr>
-            <w:tcW w:w="1419" w:type="dxa"/>
+            <w:tcW w:w="1420" w:type="dxa"/>
             <w:tcBorders/>
             <w:vAlign w:val="center"/>
           </w:tcPr>
@@ -6587,7 +6576,7 @@
         </w:tc>
         <w:tc>
           <w:tcPr>
-            <w:tcW w:w="734" w:type="dxa"/>
+            <w:tcW w:w="733" w:type="dxa"/>
             <w:tcBorders/>
             <w:vAlign w:val="center"/>
           </w:tcPr>
@@ -6800,7 +6789,7 @@
         </w:tc>
         <w:tc>
           <w:tcPr>
-            <w:tcW w:w="1419" w:type="dxa"/>
+            <w:tcW w:w="1420" w:type="dxa"/>
             <w:tcBorders/>
             <w:vAlign w:val="center"/>
           </w:tcPr>
@@ -6826,7 +6815,7 @@
         </w:tc>
         <w:tc>
           <w:tcPr>
-            <w:tcW w:w="734" w:type="dxa"/>
+            <w:tcW w:w="733" w:type="dxa"/>
             <w:tcBorders/>
             <w:vAlign w:val="center"/>
           </w:tcPr>
@@ -7039,7 +7028,7 @@
         </w:tc>
         <w:tc>
           <w:tcPr>
-            <w:tcW w:w="1419" w:type="dxa"/>
+            <w:tcW w:w="1420" w:type="dxa"/>
             <w:tcBorders/>
             <w:vAlign w:val="center"/>
           </w:tcPr>
@@ -7065,7 +7054,7 @@
         </w:tc>
         <w:tc>
           <w:tcPr>
-            <w:tcW w:w="734" w:type="dxa"/>
+            <w:tcW w:w="733" w:type="dxa"/>
             <w:tcBorders/>
             <w:vAlign w:val="center"/>
           </w:tcPr>
@@ -7278,7 +7267,7 @@
         </w:tc>
         <w:tc>
           <w:tcPr>
-            <w:tcW w:w="1419" w:type="dxa"/>
+            <w:tcW w:w="1420" w:type="dxa"/>
             <w:tcBorders/>
             <w:vAlign w:val="center"/>
           </w:tcPr>
@@ -7304,7 +7293,7 @@
         </w:tc>
         <w:tc>
           <w:tcPr>
-            <w:tcW w:w="734" w:type="dxa"/>
+            <w:tcW w:w="733" w:type="dxa"/>
             <w:tcBorders/>
             <w:vAlign w:val="center"/>
           </w:tcPr>
@@ -7517,7 +7506,7 @@
         </w:tc>
         <w:tc>
           <w:tcPr>
-            <w:tcW w:w="1419" w:type="dxa"/>
+            <w:tcW w:w="1420" w:type="dxa"/>
             <w:tcBorders/>
             <w:vAlign w:val="center"/>
           </w:tcPr>
@@ -7543,7 +7532,7 @@
         </w:tc>
         <w:tc>
           <w:tcPr>
-            <w:tcW w:w="734" w:type="dxa"/>
+            <w:tcW w:w="733" w:type="dxa"/>
             <w:tcBorders/>
             <w:vAlign w:val="center"/>
           </w:tcPr>
@@ -7756,7 +7745,7 @@
         </w:tc>
         <w:tc>
           <w:tcPr>
-            <w:tcW w:w="1419" w:type="dxa"/>
+            <w:tcW w:w="1420" w:type="dxa"/>
             <w:tcBorders/>
             <w:vAlign w:val="center"/>
           </w:tcPr>
@@ -7782,7 +7771,7 @@
         </w:tc>
         <w:tc>
           <w:tcPr>
-            <w:tcW w:w="734" w:type="dxa"/>
+            <w:tcW w:w="733" w:type="dxa"/>
             <w:tcBorders/>
             <w:vAlign w:val="center"/>
           </w:tcPr>
@@ -7995,7 +7984,7 @@
         </w:tc>
         <w:tc>
           <w:tcPr>
-            <w:tcW w:w="1419" w:type="dxa"/>
+            <w:tcW w:w="1420" w:type="dxa"/>
             <w:tcBorders/>
             <w:vAlign w:val="center"/>
           </w:tcPr>
@@ -8021,7 +8010,7 @@
         </w:tc>
         <w:tc>
           <w:tcPr>
-            <w:tcW w:w="734" w:type="dxa"/>
+            <w:tcW w:w="733" w:type="dxa"/>
             <w:tcBorders/>
             <w:vAlign w:val="center"/>
           </w:tcPr>
@@ -8234,7 +8223,7 @@
         </w:tc>
         <w:tc>
           <w:tcPr>
-            <w:tcW w:w="1419" w:type="dxa"/>
+            <w:tcW w:w="1420" w:type="dxa"/>
             <w:tcBorders/>
             <w:vAlign w:val="center"/>
           </w:tcPr>
@@ -8260,7 +8249,7 @@
         </w:tc>
         <w:tc>
           <w:tcPr>
-            <w:tcW w:w="734" w:type="dxa"/>
+            <w:tcW w:w="733" w:type="dxa"/>
             <w:tcBorders/>
             <w:vAlign w:val="center"/>
           </w:tcPr>

</xml_diff>